<commit_message>
switched the iv and dv
</commit_message>
<xml_diff>
--- a/Candidate-call-back-table.docx
+++ b/Candidate-call-back-table.docx
@@ -5,17 +5,12 @@
     <w:tbl>
       <w:tblPr>
         <w:tblW w:w="0" w:type="auto"/>
-        <w:tblBorders>
-          <w:top w:val="nil"/>
-          <w:left w:val="nil"/>
-          <w:right w:val="nil"/>
-        </w:tblBorders>
         <w:tblLayout w:type="fixed"/>
         <w:tblLook w:val="0000" w:firstRow="0" w:lastRow="0" w:firstColumn="0" w:lastColumn="0" w:noHBand="0" w:noVBand="0"/>
       </w:tblPr>
       <w:tblGrid>
-        <w:gridCol w:w="4428"/>
-        <w:gridCol w:w="4320"/>
+        <w:gridCol w:w="2616"/>
+        <w:gridCol w:w="2016"/>
       </w:tblGrid>
       <w:tr>
         <w:tblPrEx>
@@ -26,18 +21,13 @@
         </w:tblPrEx>
         <w:tc>
           <w:tcPr>
-            <w:tcW w:w="4428" w:type="dxa"/>
+            <w:tcW w:w="2616" w:type="dxa"/>
             <w:tcBorders>
-              <w:top w:val="single" w:sz="4" w:space="0" w:color="BFBFBF"/>
-              <w:left w:val="single" w:sz="8" w:space="0" w:color="BFBFBF"/>
-              <w:bottom w:val="single" w:sz="8" w:space="0" w:color="BFBFBF"/>
-              <w:right w:val="single" w:sz="8" w:space="0" w:color="BFBFBF"/>
+              <w:top w:val="single" w:sz="4" w:space="0" w:color="auto"/>
+              <w:left w:val="nil"/>
+              <w:bottom w:val="nil"/>
+              <w:right w:val="nil"/>
             </w:tcBorders>
-            <w:tcMar>
-              <w:top w:w="100" w:type="nil"/>
-              <w:right w:w="100" w:type="nil"/>
-            </w:tcMar>
-            <w:vAlign w:val="center"/>
           </w:tcPr>
           <w:p>
             <w:pPr>
@@ -53,18 +43,13 @@
         </w:tc>
         <w:tc>
           <w:tcPr>
-            <w:tcW w:w="4320" w:type="dxa"/>
+            <w:tcW w:w="2016" w:type="dxa"/>
             <w:tcBorders>
-              <w:top w:val="single" w:sz="4" w:space="0" w:color="BFBFBF"/>
-              <w:left w:val="single" w:sz="8" w:space="0" w:color="BFBFBF"/>
-              <w:bottom w:val="single" w:sz="8" w:space="0" w:color="BFBFBF"/>
-              <w:right w:val="single" w:sz="8" w:space="0" w:color="BFBFBF"/>
+              <w:top w:val="single" w:sz="4" w:space="0" w:color="auto"/>
+              <w:left w:val="nil"/>
+              <w:bottom w:val="nil"/>
+              <w:right w:val="nil"/>
             </w:tcBorders>
-            <w:tcMar>
-              <w:top w:w="100" w:type="nil"/>
-              <w:right w:w="100" w:type="nil"/>
-            </w:tcMar>
-            <w:vAlign w:val="center"/>
           </w:tcPr>
           <w:p>
             <w:pPr>
@@ -81,16 +66,13 @@
               <w:rPr>
                 <w:rFonts w:ascii="Times New Roman" w:hAnsi="Times New Roman" w:cs="Times New Roman"/>
               </w:rPr>
-              <w:t>Elite school candidate</w:t>
+              <w:t>Called back</w:t>
             </w:r>
           </w:p>
         </w:tc>
       </w:tr>
       <w:tr>
         <w:tblPrEx>
-          <w:tblBorders>
-            <w:top w:val="none" w:sz="0" w:space="0" w:color="auto"/>
-          </w:tblBorders>
           <w:tblCellMar>
             <w:top w:w="0" w:type="dxa"/>
             <w:bottom w:w="0" w:type="dxa"/>
@@ -98,18 +80,13 @@
         </w:tblPrEx>
         <w:tc>
           <w:tcPr>
-            <w:tcW w:w="4428" w:type="dxa"/>
+            <w:tcW w:w="2616" w:type="dxa"/>
             <w:tcBorders>
-              <w:top w:val="single" w:sz="4" w:space="0" w:color="BFBFBF"/>
-              <w:left w:val="single" w:sz="8" w:space="0" w:color="BFBFBF"/>
-              <w:bottom w:val="single" w:sz="8" w:space="0" w:color="BFBFBF"/>
-              <w:right w:val="single" w:sz="8" w:space="0" w:color="BFBFBF"/>
+              <w:top w:val="single" w:sz="4" w:space="0" w:color="auto"/>
+              <w:left w:val="nil"/>
+              <w:bottom w:val="nil"/>
+              <w:right w:val="nil"/>
             </w:tcBorders>
-            <w:tcMar>
-              <w:top w:w="100" w:type="nil"/>
-              <w:right w:w="100" w:type="nil"/>
-            </w:tcMar>
-            <w:vAlign w:val="center"/>
           </w:tcPr>
           <w:p>
             <w:pPr>
@@ -125,24 +102,19 @@
               <w:rPr>
                 <w:rFonts w:ascii="Times New Roman" w:hAnsi="Times New Roman" w:cs="Times New Roman"/>
               </w:rPr>
-              <w:t>Called back</w:t>
+              <w:t>Elite school candidate</w:t>
             </w:r>
           </w:p>
         </w:tc>
         <w:tc>
           <w:tcPr>
-            <w:tcW w:w="4320" w:type="dxa"/>
+            <w:tcW w:w="2016" w:type="dxa"/>
             <w:tcBorders>
-              <w:top w:val="single" w:sz="4" w:space="0" w:color="BFBFBF"/>
-              <w:left w:val="single" w:sz="8" w:space="0" w:color="BFBFBF"/>
-              <w:bottom w:val="single" w:sz="8" w:space="0" w:color="BFBFBF"/>
-              <w:right w:val="single" w:sz="8" w:space="0" w:color="BFBFBF"/>
+              <w:top w:val="single" w:sz="4" w:space="0" w:color="auto"/>
+              <w:left w:val="nil"/>
+              <w:bottom w:val="nil"/>
+              <w:right w:val="nil"/>
             </w:tcBorders>
-            <w:tcMar>
-              <w:top w:w="100" w:type="nil"/>
-              <w:right w:w="100" w:type="nil"/>
-            </w:tcMar>
-            <w:vAlign w:val="center"/>
           </w:tcPr>
           <w:p>
             <w:pPr>
@@ -159,16 +131,13 @@
               <w:rPr>
                 <w:rFonts w:ascii="Times New Roman" w:hAnsi="Times New Roman" w:cs="Times New Roman"/>
               </w:rPr>
-              <w:t>.15***</w:t>
+              <w:t>.14***</w:t>
             </w:r>
           </w:p>
         </w:tc>
       </w:tr>
       <w:tr>
         <w:tblPrEx>
-          <w:tblBorders>
-            <w:top w:val="none" w:sz="0" w:space="0" w:color="auto"/>
-          </w:tblBorders>
           <w:tblCellMar>
             <w:top w:w="0" w:type="dxa"/>
             <w:bottom w:w="0" w:type="dxa"/>
@@ -176,18 +145,13 @@
         </w:tblPrEx>
         <w:tc>
           <w:tcPr>
-            <w:tcW w:w="4428" w:type="dxa"/>
+            <w:tcW w:w="2616" w:type="dxa"/>
             <w:tcBorders>
-              <w:top w:val="single" w:sz="8" w:space="0" w:color="BFBFBF"/>
-              <w:left w:val="single" w:sz="8" w:space="0" w:color="BFBFBF"/>
-              <w:bottom w:val="single" w:sz="4" w:space="0" w:color="BFBFBF"/>
-              <w:right w:val="single" w:sz="8" w:space="0" w:color="BFBFBF"/>
+              <w:top w:val="nil"/>
+              <w:left w:val="nil"/>
+              <w:bottom w:val="single" w:sz="4" w:space="0" w:color="auto"/>
+              <w:right w:val="nil"/>
             </w:tcBorders>
-            <w:tcMar>
-              <w:top w:w="100" w:type="nil"/>
-              <w:right w:w="100" w:type="nil"/>
-            </w:tcMar>
-            <w:vAlign w:val="center"/>
           </w:tcPr>
           <w:p>
             <w:pPr>
@@ -203,18 +167,13 @@
         </w:tc>
         <w:tc>
           <w:tcPr>
-            <w:tcW w:w="4320" w:type="dxa"/>
+            <w:tcW w:w="2016" w:type="dxa"/>
             <w:tcBorders>
-              <w:top w:val="single" w:sz="8" w:space="0" w:color="BFBFBF"/>
-              <w:left w:val="single" w:sz="8" w:space="0" w:color="BFBFBF"/>
-              <w:bottom w:val="single" w:sz="4" w:space="0" w:color="BFBFBF"/>
-              <w:right w:val="single" w:sz="8" w:space="0" w:color="BFBFBF"/>
+              <w:top w:val="nil"/>
+              <w:left w:val="nil"/>
+              <w:bottom w:val="single" w:sz="4" w:space="0" w:color="auto"/>
+              <w:right w:val="nil"/>
             </w:tcBorders>
-            <w:tcMar>
-              <w:top w:w="100" w:type="nil"/>
-              <w:right w:w="100" w:type="nil"/>
-            </w:tcMar>
-            <w:vAlign w:val="center"/>
           </w:tcPr>
           <w:p>
             <w:pPr>
@@ -231,16 +190,13 @@
               <w:rPr>
                 <w:rFonts w:ascii="Times New Roman" w:hAnsi="Times New Roman" w:cs="Times New Roman"/>
               </w:rPr>
-              <w:t>(.035)</w:t>
+              <w:t>(.032)</w:t>
             </w:r>
           </w:p>
         </w:tc>
       </w:tr>
       <w:tr>
         <w:tblPrEx>
-          <w:tblBorders>
-            <w:top w:val="none" w:sz="0" w:space="0" w:color="auto"/>
-          </w:tblBorders>
           <w:tblCellMar>
             <w:top w:w="0" w:type="dxa"/>
             <w:bottom w:w="0" w:type="dxa"/>
@@ -248,18 +204,13 @@
         </w:tblPrEx>
         <w:tc>
           <w:tcPr>
-            <w:tcW w:w="4428" w:type="dxa"/>
+            <w:tcW w:w="2616" w:type="dxa"/>
             <w:tcBorders>
-              <w:top w:val="single" w:sz="4" w:space="0" w:color="BFBFBF"/>
-              <w:left w:val="single" w:sz="8" w:space="0" w:color="BFBFBF"/>
-              <w:bottom w:val="single" w:sz="8" w:space="0" w:color="BFBFBF"/>
-              <w:right w:val="single" w:sz="8" w:space="0" w:color="BFBFBF"/>
+              <w:top w:val="single" w:sz="4" w:space="0" w:color="auto"/>
+              <w:left w:val="nil"/>
+              <w:bottom w:val="nil"/>
+              <w:right w:val="nil"/>
             </w:tcBorders>
-            <w:tcMar>
-              <w:top w:w="100" w:type="nil"/>
-              <w:right w:w="100" w:type="nil"/>
-            </w:tcMar>
-            <w:vAlign w:val="center"/>
           </w:tcPr>
           <w:p>
             <w:pPr>
@@ -281,18 +232,13 @@
         </w:tc>
         <w:tc>
           <w:tcPr>
-            <w:tcW w:w="4320" w:type="dxa"/>
+            <w:tcW w:w="2016" w:type="dxa"/>
             <w:tcBorders>
-              <w:top w:val="single" w:sz="4" w:space="0" w:color="BFBFBF"/>
-              <w:left w:val="single" w:sz="8" w:space="0" w:color="BFBFBF"/>
-              <w:bottom w:val="single" w:sz="8" w:space="0" w:color="BFBFBF"/>
-              <w:right w:val="single" w:sz="8" w:space="0" w:color="BFBFBF"/>
+              <w:top w:val="single" w:sz="4" w:space="0" w:color="auto"/>
+              <w:left w:val="nil"/>
+              <w:bottom w:val="nil"/>
+              <w:right w:val="nil"/>
             </w:tcBorders>
-            <w:tcMar>
-              <w:top w:w="100" w:type="nil"/>
-              <w:right w:w="100" w:type="nil"/>
-            </w:tcMar>
-            <w:vAlign w:val="center"/>
           </w:tcPr>
           <w:p>
             <w:pPr>
@@ -323,18 +269,13 @@
         </w:tblPrEx>
         <w:tc>
           <w:tcPr>
-            <w:tcW w:w="4428" w:type="dxa"/>
+            <w:tcW w:w="2616" w:type="dxa"/>
             <w:tcBorders>
-              <w:top w:val="single" w:sz="8" w:space="0" w:color="BFBFBF"/>
-              <w:left w:val="single" w:sz="8" w:space="0" w:color="BFBFBF"/>
-              <w:bottom w:val="single" w:sz="4" w:space="0" w:color="BFBFBF"/>
-              <w:right w:val="single" w:sz="8" w:space="0" w:color="BFBFBF"/>
+              <w:top w:val="nil"/>
+              <w:left w:val="nil"/>
+              <w:bottom w:val="single" w:sz="4" w:space="0" w:color="auto"/>
+              <w:right w:val="nil"/>
             </w:tcBorders>
-            <w:tcMar>
-              <w:top w:w="100" w:type="nil"/>
-              <w:right w:w="100" w:type="nil"/>
-            </w:tcMar>
-            <w:vAlign w:val="center"/>
           </w:tcPr>
           <w:p>
             <w:pPr>
@@ -365,18 +306,13 @@
         </w:tc>
         <w:tc>
           <w:tcPr>
-            <w:tcW w:w="4320" w:type="dxa"/>
+            <w:tcW w:w="2016" w:type="dxa"/>
             <w:tcBorders>
-              <w:top w:val="single" w:sz="8" w:space="0" w:color="BFBFBF"/>
-              <w:left w:val="single" w:sz="8" w:space="0" w:color="BFBFBF"/>
-              <w:bottom w:val="single" w:sz="4" w:space="0" w:color="BFBFBF"/>
-              <w:right w:val="single" w:sz="8" w:space="0" w:color="BFBFBF"/>
+              <w:top w:val="nil"/>
+              <w:left w:val="nil"/>
+              <w:bottom w:val="single" w:sz="4" w:space="0" w:color="auto"/>
+              <w:right w:val="nil"/>
             </w:tcBorders>
-            <w:tcMar>
-              <w:top w:w="100" w:type="nil"/>
-              <w:right w:w="100" w:type="nil"/>
-            </w:tcMar>
-            <w:vAlign w:val="center"/>
           </w:tcPr>
           <w:p>
             <w:pPr>
@@ -466,28 +402,19 @@
         <w:rPr>
           <w:rFonts w:ascii="Times New Roman" w:hAnsi="Times New Roman" w:cs="Times New Roman"/>
         </w:rPr>
-        <w:t>Table notes: Hello, world :) [statistical significance at p == 0.01, magnitude of effect = 0.15]</w:t>
+        <w:t>Notes: Hello, world :) [significant at p == 0.01 and magnitude of effect = 0.14 – regressions predicting getting called back (1 or 0) as a function of whether or not the candidate has an elite school on their cv (1 or 0). Standard OLS standard errors are reported.</w:t>
+      </w:r>
+      <w:bookmarkStart w:id="0" w:name="_GoBack"/>
+      <w:bookmarkEnd w:id="0"/>
+      <w:r>
+        <w:rPr>
+          <w:rFonts w:ascii="Times New Roman" w:hAnsi="Times New Roman" w:cs="Times New Roman"/>
+        </w:rPr>
+        <w:t>]</w:t>
       </w:r>
     </w:p>
-    <w:p>
-      <w:pPr>
-        <w:widowControl w:val="0"/>
-        <w:autoSpaceDE w:val="0"/>
-        <w:autoSpaceDN w:val="0"/>
-        <w:adjustRightInd w:val="0"/>
-      </w:pPr>
-      <w:bookmarkStart w:id="0" w:name="_GoBack"/>
-      <w:bookmarkEnd w:id="0"/>
-    </w:p>
-    <w:p>
-      <w:pPr>
-        <w:widowControl w:val="0"/>
-        <w:autoSpaceDE w:val="0"/>
-        <w:autoSpaceDN w:val="0"/>
-        <w:adjustRightInd w:val="0"/>
-      </w:pPr>
-    </w:p>
     <w:sectPr>
+      <w:footerReference w:type="default" r:id="rId6"/>
       <w:pgSz w:w="12240" w:h="15840"/>
       <w:pgMar w:top="1440" w:right="1440" w:bottom="1440" w:left="1440" w:header="720" w:footer="720" w:gutter="0"/>
       <w:cols w:space="720"/>
@@ -495,6 +422,67 @@
     </w:sectPr>
   </w:body>
 </w:document>
+</file>
+
+<file path=word/endnotes.xml><?xml version="1.0" encoding="utf-8"?>
+<w:endnotes xmlns:wpc="http://schemas.microsoft.com/office/word/2010/wordprocessingCanvas" xmlns:cx="http://schemas.microsoft.com/office/drawing/2014/chartex" xmlns:cx1="http://schemas.microsoft.com/office/drawing/2015/9/8/chartex" xmlns:cx2="http://schemas.microsoft.com/office/drawing/2015/10/21/chartex" xmlns:cx3="http://schemas.microsoft.com/office/drawing/2016/5/9/chartex" xmlns:cx4="http://schemas.microsoft.com/office/drawing/2016/5/10/chartex" xmlns:cx5="http://schemas.microsoft.com/office/drawing/2016/5/11/chartex" xmlns:cx6="http://schemas.microsoft.com/office/drawing/2016/5/12/chartex" xmlns:cx7="http://schemas.microsoft.com/office/drawing/2016/5/13/chartex" xmlns:cx8="http://schemas.microsoft.com/office/drawing/2016/5/14/chartex" xmlns:mc="http://schemas.openxmlformats.org/markup-compatibility/2006" xmlns:aink="http://schemas.microsoft.com/office/drawing/2016/ink" xmlns:am3d="http://schemas.microsoft.com/office/drawing/2017/model3d" xmlns:o="urn:schemas-microsoft-com:office:office" xmlns:r="http://schemas.openxmlformats.org/officeDocument/2006/relationships" xmlns:m="http://schemas.openxmlformats.org/officeDocument/2006/math" xmlns:v="urn:schemas-microsoft-com:vml" xmlns:wp14="http://schemas.microsoft.com/office/word/2010/wordprocessingDrawing" xmlns:wp="http://schemas.openxmlformats.org/drawingml/2006/wordprocessingDrawing" xmlns:w10="urn:schemas-microsoft-com:office:word" xmlns:w="http://schemas.openxmlformats.org/wordprocessingml/2006/main" xmlns:w14="http://schemas.microsoft.com/office/word/2010/wordml" xmlns:w15="http://schemas.microsoft.com/office/word/2012/wordml" xmlns:w16cid="http://schemas.microsoft.com/office/word/2016/wordml/cid" xmlns:w16se="http://schemas.microsoft.com/office/word/2015/wordml/symex" xmlns:wpg="http://schemas.microsoft.com/office/word/2010/wordprocessingGroup" xmlns:wpi="http://schemas.microsoft.com/office/word/2010/wordprocessingInk" xmlns:wne="http://schemas.microsoft.com/office/word/2006/wordml" xmlns:wps="http://schemas.microsoft.com/office/word/2010/wordprocessingShape" mc:Ignorable="w14 w15 w16se w16cid wp14">
+  <w:endnote w:type="separator" w:id="-1">
+    <w:p>
+      <w:r>
+        <w:separator/>
+      </w:r>
+    </w:p>
+  </w:endnote>
+  <w:endnote w:type="continuationSeparator" w:id="0">
+    <w:p>
+      <w:r>
+        <w:continuationSeparator/>
+      </w:r>
+    </w:p>
+  </w:endnote>
+</w:endnotes>
+</file>
+
+<file path=word/footer1.xml><?xml version="1.0" encoding="utf-8"?>
+<w:ftr xmlns:wpc="http://schemas.microsoft.com/office/word/2010/wordprocessingCanvas" xmlns:cx="http://schemas.microsoft.com/office/drawing/2014/chartex" xmlns:cx1="http://schemas.microsoft.com/office/drawing/2015/9/8/chartex" xmlns:cx2="http://schemas.microsoft.com/office/drawing/2015/10/21/chartex" xmlns:cx3="http://schemas.microsoft.com/office/drawing/2016/5/9/chartex" xmlns:cx4="http://schemas.microsoft.com/office/drawing/2016/5/10/chartex" xmlns:cx5="http://schemas.microsoft.com/office/drawing/2016/5/11/chartex" xmlns:cx6="http://schemas.microsoft.com/office/drawing/2016/5/12/chartex" xmlns:cx7="http://schemas.microsoft.com/office/drawing/2016/5/13/chartex" xmlns:cx8="http://schemas.microsoft.com/office/drawing/2016/5/14/chartex" xmlns:mc="http://schemas.openxmlformats.org/markup-compatibility/2006" xmlns:aink="http://schemas.microsoft.com/office/drawing/2016/ink" xmlns:am3d="http://schemas.microsoft.com/office/drawing/2017/model3d" xmlns:o="urn:schemas-microsoft-com:office:office" xmlns:r="http://schemas.openxmlformats.org/officeDocument/2006/relationships" xmlns:m="http://schemas.openxmlformats.org/officeDocument/2006/math" xmlns:v="urn:schemas-microsoft-com:vml" xmlns:wp14="http://schemas.microsoft.com/office/word/2010/wordprocessingDrawing" xmlns:wp="http://schemas.openxmlformats.org/drawingml/2006/wordprocessingDrawing" xmlns:w10="urn:schemas-microsoft-com:office:word" xmlns:w="http://schemas.openxmlformats.org/wordprocessingml/2006/main" xmlns:w14="http://schemas.microsoft.com/office/word/2010/wordml" xmlns:w15="http://schemas.microsoft.com/office/word/2012/wordml" xmlns:w16cid="http://schemas.microsoft.com/office/word/2016/wordml/cid" xmlns:w16se="http://schemas.microsoft.com/office/word/2015/wordml/symex" xmlns:wpg="http://schemas.microsoft.com/office/word/2010/wordprocessingGroup" xmlns:wpi="http://schemas.microsoft.com/office/word/2010/wordprocessingInk" xmlns:wne="http://schemas.microsoft.com/office/word/2006/wordml" xmlns:wps="http://schemas.microsoft.com/office/word/2010/wordprocessingShape" mc:Ignorable="w14 w15 w16se w16cid wp14">
+  <w:p>
+    <w:pPr>
+      <w:widowControl w:val="0"/>
+      <w:autoSpaceDE w:val="0"/>
+      <w:autoSpaceDN w:val="0"/>
+      <w:adjustRightInd w:val="0"/>
+      <w:jc w:val="center"/>
+      <w:rPr>
+        <w:rFonts w:ascii="Times New Roman" w:hAnsi="Times New Roman" w:cs="Times New Roman"/>
+      </w:rPr>
+    </w:pPr>
+    <w:r>
+      <w:rPr>
+        <w:rFonts w:ascii="Times New Roman" w:hAnsi="Times New Roman" w:cs="Times New Roman"/>
+      </w:rPr>
+      <w:pgNum/>
+    </w:r>
+  </w:p>
+</w:ftr>
+</file>
+
+<file path=word/footnotes.xml><?xml version="1.0" encoding="utf-8"?>
+<w:footnotes xmlns:wpc="http://schemas.microsoft.com/office/word/2010/wordprocessingCanvas" xmlns:cx="http://schemas.microsoft.com/office/drawing/2014/chartex" xmlns:cx1="http://schemas.microsoft.com/office/drawing/2015/9/8/chartex" xmlns:cx2="http://schemas.microsoft.com/office/drawing/2015/10/21/chartex" xmlns:cx3="http://schemas.microsoft.com/office/drawing/2016/5/9/chartex" xmlns:cx4="http://schemas.microsoft.com/office/drawing/2016/5/10/chartex" xmlns:cx5="http://schemas.microsoft.com/office/drawing/2016/5/11/chartex" xmlns:cx6="http://schemas.microsoft.com/office/drawing/2016/5/12/chartex" xmlns:cx7="http://schemas.microsoft.com/office/drawing/2016/5/13/chartex" xmlns:cx8="http://schemas.microsoft.com/office/drawing/2016/5/14/chartex" xmlns:mc="http://schemas.openxmlformats.org/markup-compatibility/2006" xmlns:aink="http://schemas.microsoft.com/office/drawing/2016/ink" xmlns:am3d="http://schemas.microsoft.com/office/drawing/2017/model3d" xmlns:o="urn:schemas-microsoft-com:office:office" xmlns:r="http://schemas.openxmlformats.org/officeDocument/2006/relationships" xmlns:m="http://schemas.openxmlformats.org/officeDocument/2006/math" xmlns:v="urn:schemas-microsoft-com:vml" xmlns:wp14="http://schemas.microsoft.com/office/word/2010/wordprocessingDrawing" xmlns:wp="http://schemas.openxmlformats.org/drawingml/2006/wordprocessingDrawing" xmlns:w10="urn:schemas-microsoft-com:office:word" xmlns:w="http://schemas.openxmlformats.org/wordprocessingml/2006/main" xmlns:w14="http://schemas.microsoft.com/office/word/2010/wordml" xmlns:w15="http://schemas.microsoft.com/office/word/2012/wordml" xmlns:w16cid="http://schemas.microsoft.com/office/word/2016/wordml/cid" xmlns:w16se="http://schemas.microsoft.com/office/word/2015/wordml/symex" xmlns:wpg="http://schemas.microsoft.com/office/word/2010/wordprocessingGroup" xmlns:wpi="http://schemas.microsoft.com/office/word/2010/wordprocessingInk" xmlns:wne="http://schemas.microsoft.com/office/word/2006/wordml" xmlns:wps="http://schemas.microsoft.com/office/word/2010/wordprocessingShape" mc:Ignorable="w14 w15 w16se w16cid wp14">
+  <w:footnote w:type="separator" w:id="-1">
+    <w:p>
+      <w:r>
+        <w:separator/>
+      </w:r>
+    </w:p>
+  </w:footnote>
+  <w:footnote w:type="continuationSeparator" w:id="0">
+    <w:p>
+      <w:r>
+        <w:continuationSeparator/>
+      </w:r>
+    </w:p>
+  </w:footnote>
+</w:footnotes>
 </file>
 
 <file path=word/styles.xml><?xml version="1.0" encoding="utf-8"?>

</xml_diff>